<commit_message>
Se ha movido la definicion de las reglas del juego del capitulo 9 al 3
</commit_message>
<xml_diff>
--- a/doc/capitulos/Capítulo 9. Manuales del Sistema.docx
+++ b/doc/capitulos/Capítulo 9. Manuales del Sistema.docx
@@ -1,6 +1,6 @@
 
 <file path=word/document.xml><?xml version="1.0" encoding="utf-8"?>
-<w:document xmlns:wpc="http://schemas.microsoft.com/office/word/2010/wordprocessingCanvas" xmlns:cx="http://schemas.microsoft.com/office/drawing/2014/chartex" xmlns:cx1="http://schemas.microsoft.com/office/drawing/2015/9/8/chartex" xmlns:cx2="http://schemas.microsoft.com/office/drawing/2015/10/21/chartex" xmlns:cx3="http://schemas.microsoft.com/office/drawing/2016/5/9/chartex" xmlns:cx4="http://schemas.microsoft.com/office/drawing/2016/5/10/chartex" xmlns:cx5="http://schemas.microsoft.com/office/drawing/2016/5/11/chartex" xmlns:cx6="http://schemas.microsoft.com/office/drawing/2016/5/12/chartex" xmlns:cx7="http://schemas.microsoft.com/office/drawing/2016/5/13/chartex" xmlns:cx8="http://schemas.microsoft.com/office/drawing/2016/5/14/chartex" xmlns:mc="http://schemas.openxmlformats.org/markup-compatibility/2006" xmlns:aink="http://schemas.microsoft.com/office/drawing/2016/ink" xmlns:am3d="http://schemas.microsoft.com/office/drawing/2017/model3d" xmlns:o="urn:schemas-microsoft-com:office:office" xmlns:r="http://schemas.openxmlformats.org/officeDocument/2006/relationships" xmlns:m="http://schemas.openxmlformats.org/officeDocument/2006/math" xmlns:v="urn:schemas-microsoft-com:vml" xmlns:wp14="http://schemas.microsoft.com/office/word/2010/wordprocessingDrawing" xmlns:wp="http://schemas.openxmlformats.org/drawingml/2006/wordprocessingDrawing" xmlns:w10="urn:schemas-microsoft-com:office:word" xmlns:w="http://schemas.openxmlformats.org/wordprocessingml/2006/main" xmlns:w14="http://schemas.microsoft.com/office/word/2010/wordml" xmlns:w15="http://schemas.microsoft.com/office/word/2012/wordml" xmlns:w16cex="http://schemas.microsoft.com/office/word/2018/wordml/cex" xmlns:w16cid="http://schemas.microsoft.com/office/word/2016/wordml/cid" xmlns:w16="http://schemas.microsoft.com/office/word/2018/wordml" xmlns:w16sdtdh="http://schemas.microsoft.com/office/word/2020/wordml/sdtdatahash" xmlns:w16se="http://schemas.microsoft.com/office/word/2015/wordml/symex" xmlns:wpg="http://schemas.microsoft.com/office/word/2010/wordprocessingGroup" xmlns:wpi="http://schemas.microsoft.com/office/word/2010/wordprocessingInk" xmlns:wne="http://schemas.microsoft.com/office/word/2006/wordml" xmlns:wps="http://schemas.microsoft.com/office/word/2010/wordprocessingShape" mc:Ignorable="w14 w15 w16se w16cid w16 w16cex w16sdtdh wp14">
+<w:document xmlns:wpc="http://schemas.microsoft.com/office/word/2010/wordprocessingCanvas" xmlns:cx="http://schemas.microsoft.com/office/drawing/2014/chartex" xmlns:cx1="http://schemas.microsoft.com/office/drawing/2015/9/8/chartex" xmlns:cx2="http://schemas.microsoft.com/office/drawing/2015/10/21/chartex" xmlns:cx3="http://schemas.microsoft.com/office/drawing/2016/5/9/chartex" xmlns:cx4="http://schemas.microsoft.com/office/drawing/2016/5/10/chartex" xmlns:cx5="http://schemas.microsoft.com/office/drawing/2016/5/11/chartex" xmlns:cx6="http://schemas.microsoft.com/office/drawing/2016/5/12/chartex" xmlns:cx7="http://schemas.microsoft.com/office/drawing/2016/5/13/chartex" xmlns:cx8="http://schemas.microsoft.com/office/drawing/2016/5/14/chartex" xmlns:mc="http://schemas.openxmlformats.org/markup-compatibility/2006" xmlns:aink="http://schemas.microsoft.com/office/drawing/2016/ink" xmlns:am3d="http://schemas.microsoft.com/office/drawing/2017/model3d" xmlns:o="urn:schemas-microsoft-com:office:office" xmlns:oel="http://schemas.microsoft.com/office/2019/extlst" xmlns:r="http://schemas.openxmlformats.org/officeDocument/2006/relationships" xmlns:m="http://schemas.openxmlformats.org/officeDocument/2006/math" xmlns:v="urn:schemas-microsoft-com:vml" xmlns:wp14="http://schemas.microsoft.com/office/word/2010/wordprocessingDrawing" xmlns:wp="http://schemas.openxmlformats.org/drawingml/2006/wordprocessingDrawing" xmlns:w10="urn:schemas-microsoft-com:office:word" xmlns:w="http://schemas.openxmlformats.org/wordprocessingml/2006/main" xmlns:w14="http://schemas.microsoft.com/office/word/2010/wordml" xmlns:w15="http://schemas.microsoft.com/office/word/2012/wordml" xmlns:w16cex="http://schemas.microsoft.com/office/word/2018/wordml/cex" xmlns:w16cid="http://schemas.microsoft.com/office/word/2016/wordml/cid" xmlns:w16="http://schemas.microsoft.com/office/word/2018/wordml" xmlns:w16sdtdh="http://schemas.microsoft.com/office/word/2020/wordml/sdtdatahash" xmlns:w16se="http://schemas.microsoft.com/office/word/2015/wordml/symex" xmlns:wpg="http://schemas.microsoft.com/office/word/2010/wordprocessingGroup" xmlns:wpi="http://schemas.microsoft.com/office/word/2010/wordprocessingInk" xmlns:wne="http://schemas.microsoft.com/office/word/2006/wordml" xmlns:wps="http://schemas.microsoft.com/office/word/2010/wordprocessingShape" mc:Ignorable="w14 w15 w16se w16cid w16 w16cex w16sdtdh wp14">
   <w:body>
     <w:p>
       <w:pPr>
@@ -201,6 +201,7 @@
       </w:r>
     </w:p>
     <w:p>
+      <w:bookmarkStart w:id="2" w:name="_Toc73995305"/>
       <w:r>
         <w:t xml:space="preserve">Abrir el navegador de Anaconda </w:t>
       </w:r>
@@ -208,7 +209,6 @@
       <w:r>
         <w:rPr>
           <w:rStyle w:val="nfasis"/>
-          <w:rFonts w:cstheme="minorHAnsi"/>
         </w:rPr>
         <w:t>Anaconda</w:t>
       </w:r>
@@ -216,7 +216,6 @@
       <w:r>
         <w:rPr>
           <w:rStyle w:val="nfasis"/>
-          <w:rFonts w:cstheme="minorHAnsi"/>
         </w:rPr>
         <w:t xml:space="preserve"> </w:t>
       </w:r>
@@ -224,7 +223,6 @@
       <w:r>
         <w:rPr>
           <w:rStyle w:val="nfasis"/>
-          <w:rFonts w:cstheme="minorHAnsi"/>
         </w:rPr>
         <w:t>Navigator</w:t>
       </w:r>
@@ -236,7 +234,6 @@
       <w:r>
         <w:rPr>
           <w:rStyle w:val="nfasis"/>
-          <w:rFonts w:cstheme="minorHAnsi"/>
         </w:rPr>
         <w:t>Aplications</w:t>
       </w:r>
@@ -244,7 +241,6 @@
       <w:r>
         <w:rPr>
           <w:rStyle w:val="nfasis"/>
-          <w:rFonts w:cstheme="minorHAnsi"/>
         </w:rPr>
         <w:t xml:space="preserve"> </w:t>
       </w:r>
@@ -252,98 +248,41 @@
       <w:r>
         <w:rPr>
           <w:rStyle w:val="nfasis"/>
-          <w:rFonts w:cstheme="minorHAnsi"/>
         </w:rPr>
         <w:t>on</w:t>
       </w:r>
       <w:proofErr w:type="spellEnd"/>
       <w:r>
-        <w:t xml:space="preserve"> seleccionar el entorno creado. A continuación, abrir la sección </w:t>
+        <w:t xml:space="preserve"> seleccionar el entorno creado. A continuación abrir la sección </w:t>
       </w:r>
       <w:proofErr w:type="spellStart"/>
       <w:r>
         <w:rPr>
           <w:rStyle w:val="nfasis"/>
-          <w:rFonts w:cstheme="minorHAnsi"/>
         </w:rPr>
         <w:t>Environments</w:t>
       </w:r>
       <w:proofErr w:type="spellEnd"/>
       <w:r>
-        <w:t xml:space="preserve"> y buscar e instalar:</w:t>
-      </w:r>
-      <w:bookmarkStart w:id="2" w:name="_Toc73995305"/>
+        <w:t xml:space="preserve"> y buscar e importar el archivo </w:t>
+      </w:r>
+      <w:proofErr w:type="spellStart"/>
+      <w:proofErr w:type="gramStart"/>
+      <w:r>
+        <w:t>anaconda.yaml</w:t>
+      </w:r>
+      <w:proofErr w:type="spellEnd"/>
+      <w:proofErr w:type="gramEnd"/>
+      <w:r>
+        <w:t xml:space="preserve"> para que se instalen las librerías necesarias.</w:t>
+      </w:r>
     </w:p>
     <w:p>
       <w:pPr>
-        <w:pStyle w:val="Prrafodelista"/>
-        <w:numPr>
-          <w:ilvl w:val="0"/>
-          <w:numId w:val="8"/>
-        </w:numPr>
-      </w:pPr>
-      <w:r>
-        <w:t>Python 3.7.9</w:t>
-      </w:r>
-    </w:p>
-    <w:p>
-      <w:pPr>
-        <w:pStyle w:val="Prrafodelista"/>
-        <w:numPr>
-          <w:ilvl w:val="0"/>
-          <w:numId w:val="8"/>
-        </w:numPr>
-      </w:pPr>
-      <w:r>
-        <w:t>Spyder 3.3.6</w:t>
-      </w:r>
-    </w:p>
-    <w:p>
-      <w:pPr>
-        <w:pStyle w:val="Prrafodelista"/>
-        <w:numPr>
-          <w:ilvl w:val="0"/>
-          <w:numId w:val="8"/>
-        </w:numPr>
-      </w:pPr>
-      <w:proofErr w:type="spellStart"/>
-      <w:r>
-        <w:t>Tensorflow</w:t>
-      </w:r>
-      <w:proofErr w:type="spellEnd"/>
-      <w:r>
-        <w:t xml:space="preserve"> 2.3.0</w:t>
-      </w:r>
-    </w:p>
-    <w:p>
-      <w:pPr>
-        <w:pStyle w:val="Prrafodelista"/>
-        <w:numPr>
-          <w:ilvl w:val="0"/>
-          <w:numId w:val="8"/>
-        </w:numPr>
-      </w:pPr>
-      <w:proofErr w:type="spellStart"/>
-      <w:r>
-        <w:t>ConfigParser</w:t>
-      </w:r>
-      <w:proofErr w:type="spellEnd"/>
-      <w:r>
-        <w:t xml:space="preserve"> 5.0.2</w:t>
-      </w:r>
-    </w:p>
-    <w:p>
-      <w:r>
-        <w:br w:type="page"/>
-      </w:r>
-    </w:p>
-    <w:p>
-      <w:pPr>
         <w:pStyle w:val="Ttulo2"/>
       </w:pPr>
       <w:bookmarkStart w:id="3" w:name="_Toc74120125"/>
       <w:r>
-        <w:lastRenderedPageBreak/>
         <w:t>Ejecución y configuración</w:t>
       </w:r>
       <w:bookmarkEnd w:id="2"/>
@@ -508,7 +447,7 @@
           <w:i/>
           <w:iCs/>
         </w:rPr>
-        <w:t>\main\</w:t>
+        <w:t>\</w:t>
       </w:r>
       <w:proofErr w:type="spellStart"/>
       <w:r>
@@ -518,30 +457,9 @@
           <w:i/>
           <w:iCs/>
         </w:rPr>
-        <w:t>python</w:t>
+        <w:t>main</w:t>
       </w:r>
       <w:proofErr w:type="spellEnd"/>
-      <w:r>
-        <w:rPr>
-          <w:rFonts w:cstheme="minorHAnsi"/>
-        </w:rPr>
-        <w:t xml:space="preserve"> y pulsar F5 para ejecutar.</w:t>
-      </w:r>
-    </w:p>
-    <w:p>
-      <w:pPr>
-        <w:rPr>
-          <w:rFonts w:cstheme="minorHAnsi"/>
-        </w:rPr>
-      </w:pPr>
-      <w:r>
-        <w:rPr>
-          <w:rFonts w:cstheme="minorHAnsi"/>
-        </w:rPr>
-        <w:t xml:space="preserve">Para cambiar la configuración, abrir el archivo </w:t>
-      </w:r>
-      <w:proofErr w:type="spellStart"/>
-      <w:proofErr w:type="gramStart"/>
       <w:r>
         <w:rPr>
           <w:rStyle w:val="CdigoHTML"/>
@@ -549,6 +467,47 @@
           <w:i/>
           <w:iCs/>
         </w:rPr>
+        <w:t>\</w:t>
+      </w:r>
+      <w:proofErr w:type="spellStart"/>
+      <w:r>
+        <w:rPr>
+          <w:rStyle w:val="CdigoHTML"/>
+          <w:rFonts w:eastAsiaTheme="minorHAnsi" w:cstheme="minorHAnsi"/>
+          <w:i/>
+          <w:iCs/>
+        </w:rPr>
+        <w:t>python</w:t>
+      </w:r>
+      <w:proofErr w:type="spellEnd"/>
+      <w:r>
+        <w:rPr>
+          <w:rFonts w:cstheme="minorHAnsi"/>
+        </w:rPr>
+        <w:t xml:space="preserve"> y pulsar F5 para ejecutar.</w:t>
+      </w:r>
+    </w:p>
+    <w:p>
+      <w:pPr>
+        <w:rPr>
+          <w:rFonts w:cstheme="minorHAnsi"/>
+        </w:rPr>
+      </w:pPr>
+      <w:r>
+        <w:rPr>
+          <w:rFonts w:cstheme="minorHAnsi"/>
+        </w:rPr>
+        <w:t xml:space="preserve">Para cambiar la configuración, abrir el archivo </w:t>
+      </w:r>
+      <w:proofErr w:type="spellStart"/>
+      <w:proofErr w:type="gramStart"/>
+      <w:r>
+        <w:rPr>
+          <w:rStyle w:val="CdigoHTML"/>
+          <w:rFonts w:eastAsiaTheme="minorHAnsi" w:cstheme="minorHAnsi"/>
+          <w:i/>
+          <w:iCs/>
+        </w:rPr>
         <w:t>param.properties</w:t>
       </w:r>
       <w:proofErr w:type="spellEnd"/>
@@ -580,7 +539,23 @@
           <w:rStyle w:val="CdigoHTML"/>
           <w:rFonts w:eastAsiaTheme="minorHAnsi" w:cstheme="minorHAnsi"/>
         </w:rPr>
-        <w:t>\main\</w:t>
+        <w:t>\</w:t>
+      </w:r>
+      <w:proofErr w:type="spellStart"/>
+      <w:r>
+        <w:rPr>
+          <w:rStyle w:val="CdigoHTML"/>
+          <w:rFonts w:eastAsiaTheme="minorHAnsi" w:cstheme="minorHAnsi"/>
+        </w:rPr>
+        <w:t>main</w:t>
+      </w:r>
+      <w:proofErr w:type="spellEnd"/>
+      <w:r>
+        <w:rPr>
+          <w:rStyle w:val="CdigoHTML"/>
+          <w:rFonts w:eastAsiaTheme="minorHAnsi" w:cstheme="minorHAnsi"/>
+        </w:rPr>
+        <w:t>\</w:t>
       </w:r>
       <w:proofErr w:type="spellStart"/>
       <w:r>
@@ -694,6 +669,7 @@
         <w:rPr>
           <w:rFonts w:cstheme="minorHAnsi"/>
         </w:rPr>
+        <w:lastRenderedPageBreak/>
         <w:t xml:space="preserve">DIFICULTAD: Para elegir entre </w:t>
       </w:r>
       <w:r>
@@ -722,357 +698,6 @@
         </w:rPr>
         <w:t xml:space="preserve"> (2)</w:t>
       </w:r>
-    </w:p>
-    <w:p>
-      <w:pPr>
-        <w:jc w:val="left"/>
-      </w:pPr>
-      <w:r>
-        <w:br w:type="page"/>
-      </w:r>
-    </w:p>
-    <w:p>
-      <w:pPr>
-        <w:pStyle w:val="Ttulo2"/>
-      </w:pPr>
-      <w:bookmarkStart w:id="4" w:name="_Toc72254287"/>
-      <w:bookmarkStart w:id="5" w:name="_Toc73995296"/>
-      <w:bookmarkStart w:id="6" w:name="_Toc74120126"/>
-      <w:r>
-        <w:lastRenderedPageBreak/>
-        <w:t>Reglas del juego</w:t>
-      </w:r>
-      <w:bookmarkEnd w:id="4"/>
-      <w:bookmarkEnd w:id="5"/>
-      <w:bookmarkEnd w:id="6"/>
-    </w:p>
-    <w:p>
-      <w:pPr>
-        <w:pStyle w:val="Ttulo3"/>
-      </w:pPr>
-      <w:bookmarkStart w:id="7" w:name="_Toc72254288"/>
-      <w:bookmarkStart w:id="8" w:name="_Toc73995297"/>
-      <w:bookmarkStart w:id="9" w:name="_Toc74120127"/>
-      <w:r>
-        <w:t>Preparación</w:t>
-      </w:r>
-      <w:bookmarkEnd w:id="7"/>
-      <w:bookmarkEnd w:id="8"/>
-      <w:bookmarkEnd w:id="9"/>
-    </w:p>
-    <w:p>
-      <w:r>
-        <w:t>Coloca 7 Cartas de Geisha en una fila, en el siguiente orden de izquierda a derecha, entre los jugadores.</w:t>
-      </w:r>
-    </w:p>
-    <w:p>
-      <w:r>
-        <w:t>Coloca 1 Marcador de Victoria en el centro de cada Carta de Geisha.</w:t>
-      </w:r>
-    </w:p>
-    <w:p>
-      <w:r>
-        <w:t>Apila las Cartas de Objeto boca abajo en un mazo y colócalo a un lado.</w:t>
-      </w:r>
-    </w:p>
-    <w:p>
-      <w:r>
-        <w:t>Cada jugador coge 4 Marcadores de Acción del mismo color con el lado coloreado hacia arriba y los coloca frente a él.</w:t>
-      </w:r>
-    </w:p>
-    <w:p>
-      <w:r>
-        <w:t>El jugador más joven es el jugador inicial.</w:t>
-      </w:r>
-    </w:p>
-    <w:p>
-      <w:pPr>
-        <w:pStyle w:val="Ttulo3"/>
-      </w:pPr>
-      <w:bookmarkStart w:id="10" w:name="_Toc72254289"/>
-      <w:bookmarkStart w:id="11" w:name="_Toc73995298"/>
-      <w:bookmarkStart w:id="12" w:name="_Toc74120128"/>
-      <w:r>
-        <w:t>Secuencia de Juego</w:t>
-      </w:r>
-      <w:bookmarkEnd w:id="10"/>
-      <w:bookmarkEnd w:id="11"/>
-      <w:bookmarkEnd w:id="12"/>
-    </w:p>
-    <w:p>
-      <w:r>
-        <w:t>El juego se desarrolla durante una o varias rondas. Cada ronda consiste en 3 fases en el siguiente orden:</w:t>
-      </w:r>
-    </w:p>
-    <w:p>
-      <w:r>
-        <w:t>Fase 1: Reparto</w:t>
-      </w:r>
-    </w:p>
-    <w:p>
-      <w:r>
-        <w:t>Fase 2: Acción</w:t>
-      </w:r>
-    </w:p>
-    <w:p>
-      <w:r>
-        <w:t>Fase 3: Puntuar y Actualizar</w:t>
-      </w:r>
-    </w:p>
-    <w:p>
-      <w:r>
-        <w:t>Si cualquier jugador consigue el objetivo de victoria en la fase de Puntuar, el juego finaliza inmediatamente. Si ningún jugador consigue el objetivo de victoria, el juego prosigue a la siguiente ronda. El juego continuará hasta que alguno de los jugadores gane.</w:t>
-      </w:r>
-    </w:p>
-    <w:p>
-      <w:pPr>
-        <w:pStyle w:val="Ttulo4"/>
-      </w:pPr>
-      <w:bookmarkStart w:id="13" w:name="_Toc72254290"/>
-      <w:bookmarkStart w:id="14" w:name="_Toc73995299"/>
-      <w:r>
-        <w:t>Fase 1: Reparto</w:t>
-      </w:r>
-      <w:bookmarkEnd w:id="13"/>
-      <w:bookmarkEnd w:id="14"/>
-    </w:p>
-    <w:p>
-      <w:r>
-        <w:t>El jugador inicial baraja las 21 Cartas de Objeto y las apila boca abajo, y al azar retira 1 carta del mazo y la devuelve a la caja del juego sin mirarla. Esta carta no se usará en esta ronda. Ningún jugador tiene permitido revisarla.</w:t>
-      </w:r>
-    </w:p>
-    <w:p>
-      <w:r>
-        <w:t>Reparte a cada jugador 6 Cartas de Objeto para conformar su mano, que se mantendrá oculta.</w:t>
-      </w:r>
-    </w:p>
-    <w:p>
-      <w:r>
-        <w:t xml:space="preserve">Apila el resto de </w:t>
-      </w:r>
-      <w:proofErr w:type="gramStart"/>
-      <w:r>
-        <w:t>Cartas</w:t>
-      </w:r>
-      <w:proofErr w:type="gramEnd"/>
-      <w:r>
-        <w:t xml:space="preserve"> de Objeto boca abajo como “Mazo de Objetos” y colócalo a un lado de la fila de Cartas de Geisha.</w:t>
-      </w:r>
-    </w:p>
-    <w:p>
-      <w:pPr>
-        <w:pStyle w:val="Ttulo4"/>
-      </w:pPr>
-      <w:bookmarkStart w:id="15" w:name="_Toc72254291"/>
-      <w:bookmarkStart w:id="16" w:name="_Toc73995300"/>
-      <w:r>
-        <w:t>Fase 2: Acción</w:t>
-      </w:r>
-      <w:bookmarkEnd w:id="15"/>
-      <w:bookmarkEnd w:id="16"/>
-    </w:p>
-    <w:p>
-      <w:r>
-        <w:t>Empezando por el jugador inicial, los jugadores se alternan en turnos (Jugador A -&gt; Jugador B -&gt; Jugador A -&gt; Jugador B -&gt; Etcétera) hasta que ambos jugadores hayan realizado 4 turnos.</w:t>
-      </w:r>
-    </w:p>
-    <w:p>
-      <w:r>
-        <w:lastRenderedPageBreak/>
-        <w:t>En tu turno, debes coger una carta del Mazo de Objetos y realizar una acción.</w:t>
-      </w:r>
-    </w:p>
-    <w:p>
-      <w:r>
-        <w:t>Cuando realizas una acción, escoges 1 de tus Marcadores de Acción del lado colorado y realizas la correspondiente acción. Tras resolverla, coloca boca abajo el marcador. No puedes usar marcadores boca abajo (los marcadores de acción de cada jugador se podrán usar una sola vez por ronda.</w:t>
-      </w:r>
-    </w:p>
-    <w:p>
-      <w:r>
-        <w:t>Hay 4 acciones en Hanamikoji:</w:t>
-      </w:r>
-    </w:p>
-    <w:p>
-      <w:pPr>
-        <w:pStyle w:val="Ttulo5"/>
-      </w:pPr>
-      <w:r>
-        <w:t>Secreto</w:t>
-      </w:r>
-    </w:p>
-    <w:p>
-      <w:r>
-        <w:t>Escoge una carta de tu mano y colócala boca abajo debajo del Marcador de Acción usado (Secreto). Esta carta se revelará en la Fase de Puntuar y se puntuará.</w:t>
-      </w:r>
-    </w:p>
-    <w:p>
-      <w:r>
-        <w:t>Puedes revisar esta carta en cualquier momento.</w:t>
-      </w:r>
-    </w:p>
-    <w:p>
-      <w:pPr>
-        <w:pStyle w:val="Ttulo5"/>
-      </w:pPr>
-      <w:r>
-        <w:t>Renuncia</w:t>
-      </w:r>
-    </w:p>
-    <w:p>
-      <w:r>
-        <w:t>Escoge 2 cartas de tu mano y colócalas boca abajo frente a ti, debajo del Marcador de Acción usado (Renuncia). Estas cartas no puntuarán en esta ronda.</w:t>
-      </w:r>
-    </w:p>
-    <w:p>
-      <w:r>
-        <w:t>Puedes revisar estas cartas en cualquier momento.</w:t>
-      </w:r>
-    </w:p>
-    <w:p>
-      <w:pPr>
-        <w:pStyle w:val="Ttulo5"/>
-      </w:pPr>
-      <w:r>
-        <w:t>Regalo</w:t>
-      </w:r>
-    </w:p>
-    <w:p>
-      <w:r>
-        <w:t>Escoge 3 cartas de tu mano y colócalas boca arriba frente a ti.</w:t>
-      </w:r>
-    </w:p>
-    <w:p>
-      <w:r>
-        <w:t>Tu oponente escoge 1 de esas cartas y la coloca en su lado junto a la correspondiente Geisha. Tú colocas las otras 2 cartas en tu lado junto a la(s) correspondiente(s) Geisha(s). Estas cartas puntuarán.</w:t>
-      </w:r>
-    </w:p>
-    <w:p>
-      <w:pPr>
-        <w:pStyle w:val="Ttulo5"/>
-      </w:pPr>
-      <w:r>
-        <w:t>Competición</w:t>
-      </w:r>
-    </w:p>
-    <w:p>
-      <w:r>
-        <w:t>Escoge 4 cartas de tu mano y colócalas boca arriba frente a ti. Divídelas en dos grupos, cada uno con 2 cartas.</w:t>
-      </w:r>
-    </w:p>
-    <w:p>
-      <w:r>
-        <w:t>Tu oponente escoge 1 grupo y coloca las 2 cartas en su lado junto a la(s) correspondiente(s) Geisha(s). Tú colocas las otras 2 cartas en tu lado junto a la(s) correspondiente(s) Geisha(s). Estas cartas puntuarán.</w:t>
-      </w:r>
-    </w:p>
-    <w:p>
-      <w:pPr>
-        <w:pStyle w:val="Ttulo4"/>
-      </w:pPr>
-      <w:bookmarkStart w:id="17" w:name="_Toc72254292"/>
-      <w:bookmarkStart w:id="18" w:name="_Toc73995301"/>
-      <w:r>
-        <w:t>Fase 3: Puntuar y Actualizar</w:t>
-      </w:r>
-      <w:bookmarkEnd w:id="17"/>
-      <w:bookmarkEnd w:id="18"/>
-    </w:p>
-    <w:p>
-      <w:r>
-        <w:t>Después de que ambos jugadores hayan realizado 4 acciones, el juego prosigue a la Fase 3.</w:t>
-      </w:r>
-    </w:p>
-    <w:p>
-      <w:r>
-        <w:t>Los jugadores revelan la carta debajo del Marcador de Acción (Secreto) y la colocan en su lado junto a la correspondiente Geisha. Compara el número de Cartas de Objeto en ambos lados de cada Geisha.</w:t>
-      </w:r>
-    </w:p>
-    <w:p>
-      <w:r>
-        <w:lastRenderedPageBreak/>
-        <w:tab/>
-        <w:t>- Un lado tiene más cartas que el otro: El lado con más Cartas de Objeto gana el Favor de la Geisha. Mueve el Marcador de Victoria al lado vencedor.</w:t>
-      </w:r>
-    </w:p>
-    <w:p>
-      <w:r>
-        <w:tab/>
-        <w:t>- Ambos lados empatan o no hay cartas: No se mueve el Marcador de Victoria.</w:t>
-      </w:r>
-    </w:p>
-    <w:p>
-      <w:r>
-        <w:t>Tras puntuar, los jugadores calculan el número de Geishas cuyo Favor han ganado y suman sus Puntos de Carisma. Si algún jugador alcanza el objetivo de victoria, el juego finaliza inmediatamente. (Ver Finalización del Juego).</w:t>
-      </w:r>
-    </w:p>
-    <w:p>
-      <w:r>
-        <w:t>Si ningún jugador consigue el objetivo de victoria, se procede a Actualizar:</w:t>
-      </w:r>
-    </w:p>
-    <w:p>
-      <w:r>
-        <w:tab/>
-        <w:t>- Recoge TODAS las Cartas de Objeto de la mesa y de la caja, apílalas boca abajo en un mazo y colócalo a un lado.</w:t>
-      </w:r>
-    </w:p>
-    <w:p>
-      <w:r>
-        <w:tab/>
-        <w:t>- Los Marcadores de Victoria permanecerán en su lugar. Nota: No los devuelvas al centro de cada Carta de Geisha.</w:t>
-      </w:r>
-    </w:p>
-    <w:p>
-      <w:r>
-        <w:tab/>
-        <w:t>- Los jugadores colocan boca arriba sus Marcadores de Acción.</w:t>
-      </w:r>
-    </w:p>
-    <w:p>
-      <w:r>
-        <w:tab/>
-        <w:t>- El segundo jugador se convierte en el jugador inicial.</w:t>
-      </w:r>
-    </w:p>
-    <w:p>
-      <w:r>
-        <w:tab/>
-        <w:t>- La siguiente ronda está lista para empezar.</w:t>
-      </w:r>
-    </w:p>
-    <w:p>
-      <w:pPr>
-        <w:pStyle w:val="Ttulo3"/>
-      </w:pPr>
-      <w:bookmarkStart w:id="19" w:name="_Toc72254293"/>
-      <w:bookmarkStart w:id="20" w:name="_Toc73995302"/>
-      <w:bookmarkStart w:id="21" w:name="_Toc74120129"/>
-      <w:r>
-        <w:t>Finalización del Juego</w:t>
-      </w:r>
-      <w:bookmarkEnd w:id="19"/>
-      <w:bookmarkEnd w:id="20"/>
-      <w:bookmarkEnd w:id="21"/>
-    </w:p>
-    <w:p>
-      <w:r>
-        <w:t>Si algún jugador gana el Favor de 4 Geishas u 11 (o más) Puntos de Carisma, el juego finaliza.</w:t>
-      </w:r>
-    </w:p>
-    <w:p>
-      <w:r>
-        <w:t>Si un único jugador alcanza el objetivo de victoria, es el vencedor.</w:t>
-      </w:r>
-    </w:p>
-    <w:p>
-      <w:r>
-        <w:t>Si un jugador gana el Favor de 4 Geishas y el otro gana 11 (o más) Puntos de Carisma, éste último vence.</w:t>
-      </w:r>
-    </w:p>
-    <w:p>
-      <w:pPr>
-        <w:spacing w:after="160" w:line="259" w:lineRule="auto"/>
-        <w:jc w:val="left"/>
-      </w:pPr>
     </w:p>
     <w:sectPr>
       <w:headerReference w:type="even" r:id="rId14"/>
@@ -1090,7 +715,7 @@
 </file>
 
 <file path=word/endnotes.xml><?xml version="1.0" encoding="utf-8"?>
-<w:endnotes xmlns:wpc="http://schemas.microsoft.com/office/word/2010/wordprocessingCanvas" xmlns:cx="http://schemas.microsoft.com/office/drawing/2014/chartex" xmlns:cx1="http://schemas.microsoft.com/office/drawing/2015/9/8/chartex" xmlns:cx2="http://schemas.microsoft.com/office/drawing/2015/10/21/chartex" xmlns:cx3="http://schemas.microsoft.com/office/drawing/2016/5/9/chartex" xmlns:cx4="http://schemas.microsoft.com/office/drawing/2016/5/10/chartex" xmlns:cx5="http://schemas.microsoft.com/office/drawing/2016/5/11/chartex" xmlns:cx6="http://schemas.microsoft.com/office/drawing/2016/5/12/chartex" xmlns:cx7="http://schemas.microsoft.com/office/drawing/2016/5/13/chartex" xmlns:cx8="http://schemas.microsoft.com/office/drawing/2016/5/14/chartex" xmlns:mc="http://schemas.openxmlformats.org/markup-compatibility/2006" xmlns:aink="http://schemas.microsoft.com/office/drawing/2016/ink" xmlns:am3d="http://schemas.microsoft.com/office/drawing/2017/model3d" xmlns:o="urn:schemas-microsoft-com:office:office" xmlns:r="http://schemas.openxmlformats.org/officeDocument/2006/relationships" xmlns:m="http://schemas.openxmlformats.org/officeDocument/2006/math" xmlns:v="urn:schemas-microsoft-com:vml" xmlns:wp14="http://schemas.microsoft.com/office/word/2010/wordprocessingDrawing" xmlns:wp="http://schemas.openxmlformats.org/drawingml/2006/wordprocessingDrawing" xmlns:w10="urn:schemas-microsoft-com:office:word" xmlns:w="http://schemas.openxmlformats.org/wordprocessingml/2006/main" xmlns:w14="http://schemas.microsoft.com/office/word/2010/wordml" xmlns:w15="http://schemas.microsoft.com/office/word/2012/wordml" xmlns:w16cex="http://schemas.microsoft.com/office/word/2018/wordml/cex" xmlns:w16cid="http://schemas.microsoft.com/office/word/2016/wordml/cid" xmlns:w16="http://schemas.microsoft.com/office/word/2018/wordml" xmlns:w16sdtdh="http://schemas.microsoft.com/office/word/2020/wordml/sdtdatahash" xmlns:w16se="http://schemas.microsoft.com/office/word/2015/wordml/symex" xmlns:wpg="http://schemas.microsoft.com/office/word/2010/wordprocessingGroup" xmlns:wpi="http://schemas.microsoft.com/office/word/2010/wordprocessingInk" xmlns:wne="http://schemas.microsoft.com/office/word/2006/wordml" xmlns:wps="http://schemas.microsoft.com/office/word/2010/wordprocessingShape" mc:Ignorable="w14 w15 w16se w16cid w16 w16cex w16sdtdh wp14">
+<w:endnotes xmlns:wpc="http://schemas.microsoft.com/office/word/2010/wordprocessingCanvas" xmlns:cx="http://schemas.microsoft.com/office/drawing/2014/chartex" xmlns:cx1="http://schemas.microsoft.com/office/drawing/2015/9/8/chartex" xmlns:cx2="http://schemas.microsoft.com/office/drawing/2015/10/21/chartex" xmlns:cx3="http://schemas.microsoft.com/office/drawing/2016/5/9/chartex" xmlns:cx4="http://schemas.microsoft.com/office/drawing/2016/5/10/chartex" xmlns:cx5="http://schemas.microsoft.com/office/drawing/2016/5/11/chartex" xmlns:cx6="http://schemas.microsoft.com/office/drawing/2016/5/12/chartex" xmlns:cx7="http://schemas.microsoft.com/office/drawing/2016/5/13/chartex" xmlns:cx8="http://schemas.microsoft.com/office/drawing/2016/5/14/chartex" xmlns:mc="http://schemas.openxmlformats.org/markup-compatibility/2006" xmlns:aink="http://schemas.microsoft.com/office/drawing/2016/ink" xmlns:am3d="http://schemas.microsoft.com/office/drawing/2017/model3d" xmlns:o="urn:schemas-microsoft-com:office:office" xmlns:oel="http://schemas.microsoft.com/office/2019/extlst" xmlns:r="http://schemas.openxmlformats.org/officeDocument/2006/relationships" xmlns:m="http://schemas.openxmlformats.org/officeDocument/2006/math" xmlns:v="urn:schemas-microsoft-com:vml" xmlns:wp14="http://schemas.microsoft.com/office/word/2010/wordprocessingDrawing" xmlns:wp="http://schemas.openxmlformats.org/drawingml/2006/wordprocessingDrawing" xmlns:w10="urn:schemas-microsoft-com:office:word" xmlns:w="http://schemas.openxmlformats.org/wordprocessingml/2006/main" xmlns:w14="http://schemas.microsoft.com/office/word/2010/wordml" xmlns:w15="http://schemas.microsoft.com/office/word/2012/wordml" xmlns:w16cex="http://schemas.microsoft.com/office/word/2018/wordml/cex" xmlns:w16cid="http://schemas.microsoft.com/office/word/2016/wordml/cid" xmlns:w16="http://schemas.microsoft.com/office/word/2018/wordml" xmlns:w16sdtdh="http://schemas.microsoft.com/office/word/2020/wordml/sdtdatahash" xmlns:w16se="http://schemas.microsoft.com/office/word/2015/wordml/symex" xmlns:wpg="http://schemas.microsoft.com/office/word/2010/wordprocessingGroup" xmlns:wpi="http://schemas.microsoft.com/office/word/2010/wordprocessingInk" xmlns:wne="http://schemas.microsoft.com/office/word/2006/wordml" xmlns:wps="http://schemas.microsoft.com/office/word/2010/wordprocessingShape" mc:Ignorable="w14 w15 w16se w16cid w16 w16cex w16sdtdh wp14">
   <w:endnote w:type="separator" w:id="-1">
     <w:p>
       <w:pPr>
@@ -1115,7 +740,7 @@
 </file>
 
 <file path=word/footer1.xml><?xml version="1.0" encoding="utf-8"?>
-<w:ftr xmlns:wpc="http://schemas.microsoft.com/office/word/2010/wordprocessingCanvas" xmlns:cx="http://schemas.microsoft.com/office/drawing/2014/chartex" xmlns:cx1="http://schemas.microsoft.com/office/drawing/2015/9/8/chartex" xmlns:cx2="http://schemas.microsoft.com/office/drawing/2015/10/21/chartex" xmlns:cx3="http://schemas.microsoft.com/office/drawing/2016/5/9/chartex" xmlns:cx4="http://schemas.microsoft.com/office/drawing/2016/5/10/chartex" xmlns:cx5="http://schemas.microsoft.com/office/drawing/2016/5/11/chartex" xmlns:cx6="http://schemas.microsoft.com/office/drawing/2016/5/12/chartex" xmlns:cx7="http://schemas.microsoft.com/office/drawing/2016/5/13/chartex" xmlns:cx8="http://schemas.microsoft.com/office/drawing/2016/5/14/chartex" xmlns:mc="http://schemas.openxmlformats.org/markup-compatibility/2006" xmlns:aink="http://schemas.microsoft.com/office/drawing/2016/ink" xmlns:am3d="http://schemas.microsoft.com/office/drawing/2017/model3d" xmlns:o="urn:schemas-microsoft-com:office:office" xmlns:r="http://schemas.openxmlformats.org/officeDocument/2006/relationships" xmlns:m="http://schemas.openxmlformats.org/officeDocument/2006/math" xmlns:v="urn:schemas-microsoft-com:vml" xmlns:wp14="http://schemas.microsoft.com/office/word/2010/wordprocessingDrawing" xmlns:wp="http://schemas.openxmlformats.org/drawingml/2006/wordprocessingDrawing" xmlns:w10="urn:schemas-microsoft-com:office:word" xmlns:w="http://schemas.openxmlformats.org/wordprocessingml/2006/main" xmlns:w14="http://schemas.microsoft.com/office/word/2010/wordml" xmlns:w15="http://schemas.microsoft.com/office/word/2012/wordml" xmlns:w16cex="http://schemas.microsoft.com/office/word/2018/wordml/cex" xmlns:w16cid="http://schemas.microsoft.com/office/word/2016/wordml/cid" xmlns:w16="http://schemas.microsoft.com/office/word/2018/wordml" xmlns:w16sdtdh="http://schemas.microsoft.com/office/word/2020/wordml/sdtdatahash" xmlns:w16se="http://schemas.microsoft.com/office/word/2015/wordml/symex" xmlns:wpg="http://schemas.microsoft.com/office/word/2010/wordprocessingGroup" xmlns:wpi="http://schemas.microsoft.com/office/word/2010/wordprocessingInk" xmlns:wne="http://schemas.microsoft.com/office/word/2006/wordml" xmlns:wps="http://schemas.microsoft.com/office/word/2010/wordprocessingShape" mc:Ignorable="w14 w15 w16se w16cid w16 w16cex w16sdtdh wp14">
+<w:ftr xmlns:wpc="http://schemas.microsoft.com/office/word/2010/wordprocessingCanvas" xmlns:cx="http://schemas.microsoft.com/office/drawing/2014/chartex" xmlns:cx1="http://schemas.microsoft.com/office/drawing/2015/9/8/chartex" xmlns:cx2="http://schemas.microsoft.com/office/drawing/2015/10/21/chartex" xmlns:cx3="http://schemas.microsoft.com/office/drawing/2016/5/9/chartex" xmlns:cx4="http://schemas.microsoft.com/office/drawing/2016/5/10/chartex" xmlns:cx5="http://schemas.microsoft.com/office/drawing/2016/5/11/chartex" xmlns:cx6="http://schemas.microsoft.com/office/drawing/2016/5/12/chartex" xmlns:cx7="http://schemas.microsoft.com/office/drawing/2016/5/13/chartex" xmlns:cx8="http://schemas.microsoft.com/office/drawing/2016/5/14/chartex" xmlns:mc="http://schemas.openxmlformats.org/markup-compatibility/2006" xmlns:aink="http://schemas.microsoft.com/office/drawing/2016/ink" xmlns:am3d="http://schemas.microsoft.com/office/drawing/2017/model3d" xmlns:o="urn:schemas-microsoft-com:office:office" xmlns:oel="http://schemas.microsoft.com/office/2019/extlst" xmlns:r="http://schemas.openxmlformats.org/officeDocument/2006/relationships" xmlns:m="http://schemas.openxmlformats.org/officeDocument/2006/math" xmlns:v="urn:schemas-microsoft-com:vml" xmlns:wp14="http://schemas.microsoft.com/office/word/2010/wordprocessingDrawing" xmlns:wp="http://schemas.openxmlformats.org/drawingml/2006/wordprocessingDrawing" xmlns:w10="urn:schemas-microsoft-com:office:word" xmlns:w="http://schemas.openxmlformats.org/wordprocessingml/2006/main" xmlns:w14="http://schemas.microsoft.com/office/word/2010/wordml" xmlns:w15="http://schemas.microsoft.com/office/word/2012/wordml" xmlns:w16cex="http://schemas.microsoft.com/office/word/2018/wordml/cex" xmlns:w16cid="http://schemas.microsoft.com/office/word/2016/wordml/cid" xmlns:w16="http://schemas.microsoft.com/office/word/2018/wordml" xmlns:w16sdtdh="http://schemas.microsoft.com/office/word/2020/wordml/sdtdatahash" xmlns:w16se="http://schemas.microsoft.com/office/word/2015/wordml/symex" xmlns:wpg="http://schemas.microsoft.com/office/word/2010/wordprocessingGroup" xmlns:wpi="http://schemas.microsoft.com/office/word/2010/wordprocessingInk" xmlns:wne="http://schemas.microsoft.com/office/word/2006/wordml" xmlns:wps="http://schemas.microsoft.com/office/word/2010/wordprocessingShape" mc:Ignorable="w14 w15 w16se w16cid w16 w16cex w16sdtdh wp14">
   <w:tbl>
     <w:tblPr>
       <w:tblW w:w="5000" w:type="pct"/>
@@ -1236,7 +861,7 @@
 </file>
 
 <file path=word/footer2.xml><?xml version="1.0" encoding="utf-8"?>
-<w:ftr xmlns:wpc="http://schemas.microsoft.com/office/word/2010/wordprocessingCanvas" xmlns:cx="http://schemas.microsoft.com/office/drawing/2014/chartex" xmlns:cx1="http://schemas.microsoft.com/office/drawing/2015/9/8/chartex" xmlns:cx2="http://schemas.microsoft.com/office/drawing/2015/10/21/chartex" xmlns:cx3="http://schemas.microsoft.com/office/drawing/2016/5/9/chartex" xmlns:cx4="http://schemas.microsoft.com/office/drawing/2016/5/10/chartex" xmlns:cx5="http://schemas.microsoft.com/office/drawing/2016/5/11/chartex" xmlns:cx6="http://schemas.microsoft.com/office/drawing/2016/5/12/chartex" xmlns:cx7="http://schemas.microsoft.com/office/drawing/2016/5/13/chartex" xmlns:cx8="http://schemas.microsoft.com/office/drawing/2016/5/14/chartex" xmlns:mc="http://schemas.openxmlformats.org/markup-compatibility/2006" xmlns:aink="http://schemas.microsoft.com/office/drawing/2016/ink" xmlns:am3d="http://schemas.microsoft.com/office/drawing/2017/model3d" xmlns:o="urn:schemas-microsoft-com:office:office" xmlns:r="http://schemas.openxmlformats.org/officeDocument/2006/relationships" xmlns:m="http://schemas.openxmlformats.org/officeDocument/2006/math" xmlns:v="urn:schemas-microsoft-com:vml" xmlns:wp14="http://schemas.microsoft.com/office/word/2010/wordprocessingDrawing" xmlns:wp="http://schemas.openxmlformats.org/drawingml/2006/wordprocessingDrawing" xmlns:w10="urn:schemas-microsoft-com:office:word" xmlns:w="http://schemas.openxmlformats.org/wordprocessingml/2006/main" xmlns:w14="http://schemas.microsoft.com/office/word/2010/wordml" xmlns:w15="http://schemas.microsoft.com/office/word/2012/wordml" xmlns:w16cex="http://schemas.microsoft.com/office/word/2018/wordml/cex" xmlns:w16cid="http://schemas.microsoft.com/office/word/2016/wordml/cid" xmlns:w16="http://schemas.microsoft.com/office/word/2018/wordml" xmlns:w16sdtdh="http://schemas.microsoft.com/office/word/2020/wordml/sdtdatahash" xmlns:w16se="http://schemas.microsoft.com/office/word/2015/wordml/symex" xmlns:wpg="http://schemas.microsoft.com/office/word/2010/wordprocessingGroup" xmlns:wpi="http://schemas.microsoft.com/office/word/2010/wordprocessingInk" xmlns:wne="http://schemas.microsoft.com/office/word/2006/wordml" xmlns:wps="http://schemas.microsoft.com/office/word/2010/wordprocessingShape" mc:Ignorable="w14 w15 w16se w16cid w16 w16cex w16sdtdh wp14">
+<w:ftr xmlns:wpc="http://schemas.microsoft.com/office/word/2010/wordprocessingCanvas" xmlns:cx="http://schemas.microsoft.com/office/drawing/2014/chartex" xmlns:cx1="http://schemas.microsoft.com/office/drawing/2015/9/8/chartex" xmlns:cx2="http://schemas.microsoft.com/office/drawing/2015/10/21/chartex" xmlns:cx3="http://schemas.microsoft.com/office/drawing/2016/5/9/chartex" xmlns:cx4="http://schemas.microsoft.com/office/drawing/2016/5/10/chartex" xmlns:cx5="http://schemas.microsoft.com/office/drawing/2016/5/11/chartex" xmlns:cx6="http://schemas.microsoft.com/office/drawing/2016/5/12/chartex" xmlns:cx7="http://schemas.microsoft.com/office/drawing/2016/5/13/chartex" xmlns:cx8="http://schemas.microsoft.com/office/drawing/2016/5/14/chartex" xmlns:mc="http://schemas.openxmlformats.org/markup-compatibility/2006" xmlns:aink="http://schemas.microsoft.com/office/drawing/2016/ink" xmlns:am3d="http://schemas.microsoft.com/office/drawing/2017/model3d" xmlns:o="urn:schemas-microsoft-com:office:office" xmlns:oel="http://schemas.microsoft.com/office/2019/extlst" xmlns:r="http://schemas.openxmlformats.org/officeDocument/2006/relationships" xmlns:m="http://schemas.openxmlformats.org/officeDocument/2006/math" xmlns:v="urn:schemas-microsoft-com:vml" xmlns:wp14="http://schemas.microsoft.com/office/word/2010/wordprocessingDrawing" xmlns:wp="http://schemas.openxmlformats.org/drawingml/2006/wordprocessingDrawing" xmlns:w10="urn:schemas-microsoft-com:office:word" xmlns:w="http://schemas.openxmlformats.org/wordprocessingml/2006/main" xmlns:w14="http://schemas.microsoft.com/office/word/2010/wordml" xmlns:w15="http://schemas.microsoft.com/office/word/2012/wordml" xmlns:w16cex="http://schemas.microsoft.com/office/word/2018/wordml/cex" xmlns:w16cid="http://schemas.microsoft.com/office/word/2016/wordml/cid" xmlns:w16="http://schemas.microsoft.com/office/word/2018/wordml" xmlns:w16sdtdh="http://schemas.microsoft.com/office/word/2020/wordml/sdtdatahash" xmlns:w16se="http://schemas.microsoft.com/office/word/2015/wordml/symex" xmlns:wpg="http://schemas.microsoft.com/office/word/2010/wordprocessingGroup" xmlns:wpi="http://schemas.microsoft.com/office/word/2010/wordprocessingInk" xmlns:wne="http://schemas.microsoft.com/office/word/2006/wordml" xmlns:wps="http://schemas.microsoft.com/office/word/2010/wordprocessingShape" mc:Ignorable="w14 w15 w16se w16cid w16 w16cex w16sdtdh wp14">
   <w:tbl>
     <w:tblPr>
       <w:tblW w:w="5000" w:type="pct"/>
@@ -1356,7 +981,7 @@
 </file>
 
 <file path=word/footnotes.xml><?xml version="1.0" encoding="utf-8"?>
-<w:footnotes xmlns:wpc="http://schemas.microsoft.com/office/word/2010/wordprocessingCanvas" xmlns:cx="http://schemas.microsoft.com/office/drawing/2014/chartex" xmlns:cx1="http://schemas.microsoft.com/office/drawing/2015/9/8/chartex" xmlns:cx2="http://schemas.microsoft.com/office/drawing/2015/10/21/chartex" xmlns:cx3="http://schemas.microsoft.com/office/drawing/2016/5/9/chartex" xmlns:cx4="http://schemas.microsoft.com/office/drawing/2016/5/10/chartex" xmlns:cx5="http://schemas.microsoft.com/office/drawing/2016/5/11/chartex" xmlns:cx6="http://schemas.microsoft.com/office/drawing/2016/5/12/chartex" xmlns:cx7="http://schemas.microsoft.com/office/drawing/2016/5/13/chartex" xmlns:cx8="http://schemas.microsoft.com/office/drawing/2016/5/14/chartex" xmlns:mc="http://schemas.openxmlformats.org/markup-compatibility/2006" xmlns:aink="http://schemas.microsoft.com/office/drawing/2016/ink" xmlns:am3d="http://schemas.microsoft.com/office/drawing/2017/model3d" xmlns:o="urn:schemas-microsoft-com:office:office" xmlns:r="http://schemas.openxmlformats.org/officeDocument/2006/relationships" xmlns:m="http://schemas.openxmlformats.org/officeDocument/2006/math" xmlns:v="urn:schemas-microsoft-com:vml" xmlns:wp14="http://schemas.microsoft.com/office/word/2010/wordprocessingDrawing" xmlns:wp="http://schemas.openxmlformats.org/drawingml/2006/wordprocessingDrawing" xmlns:w10="urn:schemas-microsoft-com:office:word" xmlns:w="http://schemas.openxmlformats.org/wordprocessingml/2006/main" xmlns:w14="http://schemas.microsoft.com/office/word/2010/wordml" xmlns:w15="http://schemas.microsoft.com/office/word/2012/wordml" xmlns:w16cex="http://schemas.microsoft.com/office/word/2018/wordml/cex" xmlns:w16cid="http://schemas.microsoft.com/office/word/2016/wordml/cid" xmlns:w16="http://schemas.microsoft.com/office/word/2018/wordml" xmlns:w16sdtdh="http://schemas.microsoft.com/office/word/2020/wordml/sdtdatahash" xmlns:w16se="http://schemas.microsoft.com/office/word/2015/wordml/symex" xmlns:wpg="http://schemas.microsoft.com/office/word/2010/wordprocessingGroup" xmlns:wpi="http://schemas.microsoft.com/office/word/2010/wordprocessingInk" xmlns:wne="http://schemas.microsoft.com/office/word/2006/wordml" xmlns:wps="http://schemas.microsoft.com/office/word/2010/wordprocessingShape" mc:Ignorable="w14 w15 w16se w16cid w16 w16cex w16sdtdh wp14">
+<w:footnotes xmlns:wpc="http://schemas.microsoft.com/office/word/2010/wordprocessingCanvas" xmlns:cx="http://schemas.microsoft.com/office/drawing/2014/chartex" xmlns:cx1="http://schemas.microsoft.com/office/drawing/2015/9/8/chartex" xmlns:cx2="http://schemas.microsoft.com/office/drawing/2015/10/21/chartex" xmlns:cx3="http://schemas.microsoft.com/office/drawing/2016/5/9/chartex" xmlns:cx4="http://schemas.microsoft.com/office/drawing/2016/5/10/chartex" xmlns:cx5="http://schemas.microsoft.com/office/drawing/2016/5/11/chartex" xmlns:cx6="http://schemas.microsoft.com/office/drawing/2016/5/12/chartex" xmlns:cx7="http://schemas.microsoft.com/office/drawing/2016/5/13/chartex" xmlns:cx8="http://schemas.microsoft.com/office/drawing/2016/5/14/chartex" xmlns:mc="http://schemas.openxmlformats.org/markup-compatibility/2006" xmlns:aink="http://schemas.microsoft.com/office/drawing/2016/ink" xmlns:am3d="http://schemas.microsoft.com/office/drawing/2017/model3d" xmlns:o="urn:schemas-microsoft-com:office:office" xmlns:oel="http://schemas.microsoft.com/office/2019/extlst" xmlns:r="http://schemas.openxmlformats.org/officeDocument/2006/relationships" xmlns:m="http://schemas.openxmlformats.org/officeDocument/2006/math" xmlns:v="urn:schemas-microsoft-com:vml" xmlns:wp14="http://schemas.microsoft.com/office/word/2010/wordprocessingDrawing" xmlns:wp="http://schemas.openxmlformats.org/drawingml/2006/wordprocessingDrawing" xmlns:w10="urn:schemas-microsoft-com:office:word" xmlns:w="http://schemas.openxmlformats.org/wordprocessingml/2006/main" xmlns:w14="http://schemas.microsoft.com/office/word/2010/wordml" xmlns:w15="http://schemas.microsoft.com/office/word/2012/wordml" xmlns:w16cex="http://schemas.microsoft.com/office/word/2018/wordml/cex" xmlns:w16cid="http://schemas.microsoft.com/office/word/2016/wordml/cid" xmlns:w16="http://schemas.microsoft.com/office/word/2018/wordml" xmlns:w16sdtdh="http://schemas.microsoft.com/office/word/2020/wordml/sdtdatahash" xmlns:w16se="http://schemas.microsoft.com/office/word/2015/wordml/symex" xmlns:wpg="http://schemas.microsoft.com/office/word/2010/wordprocessingGroup" xmlns:wpi="http://schemas.microsoft.com/office/word/2010/wordprocessingInk" xmlns:wne="http://schemas.microsoft.com/office/word/2006/wordml" xmlns:wps="http://schemas.microsoft.com/office/word/2010/wordprocessingShape" mc:Ignorable="w14 w15 w16se w16cid w16 w16cex w16sdtdh wp14">
   <w:footnote w:type="separator" w:id="-1">
     <w:p>
       <w:pPr>
@@ -1381,7 +1006,7 @@
 </file>
 
 <file path=word/header1.xml><?xml version="1.0" encoding="utf-8"?>
-<w:hdr xmlns:wpc="http://schemas.microsoft.com/office/word/2010/wordprocessingCanvas" xmlns:cx="http://schemas.microsoft.com/office/drawing/2014/chartex" xmlns:cx1="http://schemas.microsoft.com/office/drawing/2015/9/8/chartex" xmlns:cx2="http://schemas.microsoft.com/office/drawing/2015/10/21/chartex" xmlns:cx3="http://schemas.microsoft.com/office/drawing/2016/5/9/chartex" xmlns:cx4="http://schemas.microsoft.com/office/drawing/2016/5/10/chartex" xmlns:cx5="http://schemas.microsoft.com/office/drawing/2016/5/11/chartex" xmlns:cx6="http://schemas.microsoft.com/office/drawing/2016/5/12/chartex" xmlns:cx7="http://schemas.microsoft.com/office/drawing/2016/5/13/chartex" xmlns:cx8="http://schemas.microsoft.com/office/drawing/2016/5/14/chartex" xmlns:mc="http://schemas.openxmlformats.org/markup-compatibility/2006" xmlns:aink="http://schemas.microsoft.com/office/drawing/2016/ink" xmlns:am3d="http://schemas.microsoft.com/office/drawing/2017/model3d" xmlns:o="urn:schemas-microsoft-com:office:office" xmlns:r="http://schemas.openxmlformats.org/officeDocument/2006/relationships" xmlns:m="http://schemas.openxmlformats.org/officeDocument/2006/math" xmlns:v="urn:schemas-microsoft-com:vml" xmlns:wp14="http://schemas.microsoft.com/office/word/2010/wordprocessingDrawing" xmlns:wp="http://schemas.openxmlformats.org/drawingml/2006/wordprocessingDrawing" xmlns:w10="urn:schemas-microsoft-com:office:word" xmlns:w="http://schemas.openxmlformats.org/wordprocessingml/2006/main" xmlns:w14="http://schemas.microsoft.com/office/word/2010/wordml" xmlns:w15="http://schemas.microsoft.com/office/word/2012/wordml" xmlns:w16cex="http://schemas.microsoft.com/office/word/2018/wordml/cex" xmlns:w16cid="http://schemas.microsoft.com/office/word/2016/wordml/cid" xmlns:w16="http://schemas.microsoft.com/office/word/2018/wordml" xmlns:w16sdtdh="http://schemas.microsoft.com/office/word/2020/wordml/sdtdatahash" xmlns:w16se="http://schemas.microsoft.com/office/word/2015/wordml/symex" xmlns:wpg="http://schemas.microsoft.com/office/word/2010/wordprocessingGroup" xmlns:wpi="http://schemas.microsoft.com/office/word/2010/wordprocessingInk" xmlns:wne="http://schemas.microsoft.com/office/word/2006/wordml" xmlns:wps="http://schemas.microsoft.com/office/word/2010/wordprocessingShape" mc:Ignorable="w14 w15 w16se w16cid w16 w16cex w16sdtdh wp14">
+<w:hdr xmlns:wpc="http://schemas.microsoft.com/office/word/2010/wordprocessingCanvas" xmlns:cx="http://schemas.microsoft.com/office/drawing/2014/chartex" xmlns:cx1="http://schemas.microsoft.com/office/drawing/2015/9/8/chartex" xmlns:cx2="http://schemas.microsoft.com/office/drawing/2015/10/21/chartex" xmlns:cx3="http://schemas.microsoft.com/office/drawing/2016/5/9/chartex" xmlns:cx4="http://schemas.microsoft.com/office/drawing/2016/5/10/chartex" xmlns:cx5="http://schemas.microsoft.com/office/drawing/2016/5/11/chartex" xmlns:cx6="http://schemas.microsoft.com/office/drawing/2016/5/12/chartex" xmlns:cx7="http://schemas.microsoft.com/office/drawing/2016/5/13/chartex" xmlns:cx8="http://schemas.microsoft.com/office/drawing/2016/5/14/chartex" xmlns:mc="http://schemas.openxmlformats.org/markup-compatibility/2006" xmlns:aink="http://schemas.microsoft.com/office/drawing/2016/ink" xmlns:am3d="http://schemas.microsoft.com/office/drawing/2017/model3d" xmlns:o="urn:schemas-microsoft-com:office:office" xmlns:oel="http://schemas.microsoft.com/office/2019/extlst" xmlns:r="http://schemas.openxmlformats.org/officeDocument/2006/relationships" xmlns:m="http://schemas.openxmlformats.org/officeDocument/2006/math" xmlns:v="urn:schemas-microsoft-com:vml" xmlns:wp14="http://schemas.microsoft.com/office/word/2010/wordprocessingDrawing" xmlns:wp="http://schemas.openxmlformats.org/drawingml/2006/wordprocessingDrawing" xmlns:w10="urn:schemas-microsoft-com:office:word" xmlns:w="http://schemas.openxmlformats.org/wordprocessingml/2006/main" xmlns:w14="http://schemas.microsoft.com/office/word/2010/wordml" xmlns:w15="http://schemas.microsoft.com/office/word/2012/wordml" xmlns:w16cex="http://schemas.microsoft.com/office/word/2018/wordml/cex" xmlns:w16cid="http://schemas.microsoft.com/office/word/2016/wordml/cid" xmlns:w16="http://schemas.microsoft.com/office/word/2018/wordml" xmlns:w16sdtdh="http://schemas.microsoft.com/office/word/2020/wordml/sdtdatahash" xmlns:w16se="http://schemas.microsoft.com/office/word/2015/wordml/symex" xmlns:wpg="http://schemas.microsoft.com/office/word/2010/wordprocessingGroup" xmlns:wpi="http://schemas.microsoft.com/office/word/2010/wordprocessingInk" xmlns:wne="http://schemas.microsoft.com/office/word/2006/wordml" xmlns:wps="http://schemas.microsoft.com/office/word/2010/wordprocessingShape" mc:Ignorable="w14 w15 w16se w16cid w16 w16cex w16sdtdh wp14">
   <w:p>
     <w:pPr>
       <w:pStyle w:val="Encabezado"/>
@@ -1404,7 +1029,7 @@
 </file>
 
 <file path=word/header2.xml><?xml version="1.0" encoding="utf-8"?>
-<w:hdr xmlns:wpc="http://schemas.microsoft.com/office/word/2010/wordprocessingCanvas" xmlns:cx="http://schemas.microsoft.com/office/drawing/2014/chartex" xmlns:cx1="http://schemas.microsoft.com/office/drawing/2015/9/8/chartex" xmlns:cx2="http://schemas.microsoft.com/office/drawing/2015/10/21/chartex" xmlns:cx3="http://schemas.microsoft.com/office/drawing/2016/5/9/chartex" xmlns:cx4="http://schemas.microsoft.com/office/drawing/2016/5/10/chartex" xmlns:cx5="http://schemas.microsoft.com/office/drawing/2016/5/11/chartex" xmlns:cx6="http://schemas.microsoft.com/office/drawing/2016/5/12/chartex" xmlns:cx7="http://schemas.microsoft.com/office/drawing/2016/5/13/chartex" xmlns:cx8="http://schemas.microsoft.com/office/drawing/2016/5/14/chartex" xmlns:mc="http://schemas.openxmlformats.org/markup-compatibility/2006" xmlns:aink="http://schemas.microsoft.com/office/drawing/2016/ink" xmlns:am3d="http://schemas.microsoft.com/office/drawing/2017/model3d" xmlns:o="urn:schemas-microsoft-com:office:office" xmlns:r="http://schemas.openxmlformats.org/officeDocument/2006/relationships" xmlns:m="http://schemas.openxmlformats.org/officeDocument/2006/math" xmlns:v="urn:schemas-microsoft-com:vml" xmlns:wp14="http://schemas.microsoft.com/office/word/2010/wordprocessingDrawing" xmlns:wp="http://schemas.openxmlformats.org/drawingml/2006/wordprocessingDrawing" xmlns:w10="urn:schemas-microsoft-com:office:word" xmlns:w="http://schemas.openxmlformats.org/wordprocessingml/2006/main" xmlns:w14="http://schemas.microsoft.com/office/word/2010/wordml" xmlns:w15="http://schemas.microsoft.com/office/word/2012/wordml" xmlns:w16cex="http://schemas.microsoft.com/office/word/2018/wordml/cex" xmlns:w16cid="http://schemas.microsoft.com/office/word/2016/wordml/cid" xmlns:w16="http://schemas.microsoft.com/office/word/2018/wordml" xmlns:w16sdtdh="http://schemas.microsoft.com/office/word/2020/wordml/sdtdatahash" xmlns:w16se="http://schemas.microsoft.com/office/word/2015/wordml/symex" xmlns:wpg="http://schemas.microsoft.com/office/word/2010/wordprocessingGroup" xmlns:wpi="http://schemas.microsoft.com/office/word/2010/wordprocessingInk" xmlns:wne="http://schemas.microsoft.com/office/word/2006/wordml" xmlns:wps="http://schemas.microsoft.com/office/word/2010/wordprocessingShape" mc:Ignorable="w14 w15 w16se w16cid w16 w16cex w16sdtdh wp14">
+<w:hdr xmlns:wpc="http://schemas.microsoft.com/office/word/2010/wordprocessingCanvas" xmlns:cx="http://schemas.microsoft.com/office/drawing/2014/chartex" xmlns:cx1="http://schemas.microsoft.com/office/drawing/2015/9/8/chartex" xmlns:cx2="http://schemas.microsoft.com/office/drawing/2015/10/21/chartex" xmlns:cx3="http://schemas.microsoft.com/office/drawing/2016/5/9/chartex" xmlns:cx4="http://schemas.microsoft.com/office/drawing/2016/5/10/chartex" xmlns:cx5="http://schemas.microsoft.com/office/drawing/2016/5/11/chartex" xmlns:cx6="http://schemas.microsoft.com/office/drawing/2016/5/12/chartex" xmlns:cx7="http://schemas.microsoft.com/office/drawing/2016/5/13/chartex" xmlns:cx8="http://schemas.microsoft.com/office/drawing/2016/5/14/chartex" xmlns:mc="http://schemas.openxmlformats.org/markup-compatibility/2006" xmlns:aink="http://schemas.microsoft.com/office/drawing/2016/ink" xmlns:am3d="http://schemas.microsoft.com/office/drawing/2017/model3d" xmlns:o="urn:schemas-microsoft-com:office:office" xmlns:oel="http://schemas.microsoft.com/office/2019/extlst" xmlns:r="http://schemas.openxmlformats.org/officeDocument/2006/relationships" xmlns:m="http://schemas.openxmlformats.org/officeDocument/2006/math" xmlns:v="urn:schemas-microsoft-com:vml" xmlns:wp14="http://schemas.microsoft.com/office/word/2010/wordprocessingDrawing" xmlns:wp="http://schemas.openxmlformats.org/drawingml/2006/wordprocessingDrawing" xmlns:w10="urn:schemas-microsoft-com:office:word" xmlns:w="http://schemas.openxmlformats.org/wordprocessingml/2006/main" xmlns:w14="http://schemas.microsoft.com/office/word/2010/wordml" xmlns:w15="http://schemas.microsoft.com/office/word/2012/wordml" xmlns:w16cex="http://schemas.microsoft.com/office/word/2018/wordml/cex" xmlns:w16cid="http://schemas.microsoft.com/office/word/2016/wordml/cid" xmlns:w16="http://schemas.microsoft.com/office/word/2018/wordml" xmlns:w16sdtdh="http://schemas.microsoft.com/office/word/2020/wordml/sdtdatahash" xmlns:w16se="http://schemas.microsoft.com/office/word/2015/wordml/symex" xmlns:wpg="http://schemas.microsoft.com/office/word/2010/wordprocessingGroup" xmlns:wpi="http://schemas.microsoft.com/office/word/2010/wordprocessingInk" xmlns:wne="http://schemas.microsoft.com/office/word/2006/wordml" xmlns:wps="http://schemas.microsoft.com/office/word/2010/wordprocessingShape" mc:Ignorable="w14 w15 w16se w16cid w16 w16cex w16sdtdh wp14">
   <w:p>
     <w:pPr>
       <w:pStyle w:val="Encabezado"/>
@@ -1430,7 +1055,7 @@
 </file>
 
 <file path=word/numbering.xml><?xml version="1.0" encoding="utf-8"?>
-<w:numbering xmlns:wpc="http://schemas.microsoft.com/office/word/2010/wordprocessingCanvas" xmlns:cx="http://schemas.microsoft.com/office/drawing/2014/chartex" xmlns:cx1="http://schemas.microsoft.com/office/drawing/2015/9/8/chartex" xmlns:cx2="http://schemas.microsoft.com/office/drawing/2015/10/21/chartex" xmlns:cx3="http://schemas.microsoft.com/office/drawing/2016/5/9/chartex" xmlns:cx4="http://schemas.microsoft.com/office/drawing/2016/5/10/chartex" xmlns:cx5="http://schemas.microsoft.com/office/drawing/2016/5/11/chartex" xmlns:cx6="http://schemas.microsoft.com/office/drawing/2016/5/12/chartex" xmlns:cx7="http://schemas.microsoft.com/office/drawing/2016/5/13/chartex" xmlns:cx8="http://schemas.microsoft.com/office/drawing/2016/5/14/chartex" xmlns:mc="http://schemas.openxmlformats.org/markup-compatibility/2006" xmlns:aink="http://schemas.microsoft.com/office/drawing/2016/ink" xmlns:am3d="http://schemas.microsoft.com/office/drawing/2017/model3d" xmlns:o="urn:schemas-microsoft-com:office:office" xmlns:r="http://schemas.openxmlformats.org/officeDocument/2006/relationships" xmlns:m="http://schemas.openxmlformats.org/officeDocument/2006/math" xmlns:v="urn:schemas-microsoft-com:vml" xmlns:wp14="http://schemas.microsoft.com/office/word/2010/wordprocessingDrawing" xmlns:wp="http://schemas.openxmlformats.org/drawingml/2006/wordprocessingDrawing" xmlns:w10="urn:schemas-microsoft-com:office:word" xmlns:w="http://schemas.openxmlformats.org/wordprocessingml/2006/main" xmlns:w14="http://schemas.microsoft.com/office/word/2010/wordml" xmlns:w15="http://schemas.microsoft.com/office/word/2012/wordml" xmlns:w16cex="http://schemas.microsoft.com/office/word/2018/wordml/cex" xmlns:w16cid="http://schemas.microsoft.com/office/word/2016/wordml/cid" xmlns:w16="http://schemas.microsoft.com/office/word/2018/wordml" xmlns:w16sdtdh="http://schemas.microsoft.com/office/word/2020/wordml/sdtdatahash" xmlns:w16se="http://schemas.microsoft.com/office/word/2015/wordml/symex" xmlns:wpg="http://schemas.microsoft.com/office/word/2010/wordprocessingGroup" xmlns:wpi="http://schemas.microsoft.com/office/word/2010/wordprocessingInk" xmlns:wne="http://schemas.microsoft.com/office/word/2006/wordml" xmlns:wps="http://schemas.microsoft.com/office/word/2010/wordprocessingShape" mc:Ignorable="w14 w15 w16se w16cid w16 w16cex w16sdtdh wp14">
+<w:numbering xmlns:wpc="http://schemas.microsoft.com/office/word/2010/wordprocessingCanvas" xmlns:cx="http://schemas.microsoft.com/office/drawing/2014/chartex" xmlns:cx1="http://schemas.microsoft.com/office/drawing/2015/9/8/chartex" xmlns:cx2="http://schemas.microsoft.com/office/drawing/2015/10/21/chartex" xmlns:cx3="http://schemas.microsoft.com/office/drawing/2016/5/9/chartex" xmlns:cx4="http://schemas.microsoft.com/office/drawing/2016/5/10/chartex" xmlns:cx5="http://schemas.microsoft.com/office/drawing/2016/5/11/chartex" xmlns:cx6="http://schemas.microsoft.com/office/drawing/2016/5/12/chartex" xmlns:cx7="http://schemas.microsoft.com/office/drawing/2016/5/13/chartex" xmlns:cx8="http://schemas.microsoft.com/office/drawing/2016/5/14/chartex" xmlns:mc="http://schemas.openxmlformats.org/markup-compatibility/2006" xmlns:aink="http://schemas.microsoft.com/office/drawing/2016/ink" xmlns:am3d="http://schemas.microsoft.com/office/drawing/2017/model3d" xmlns:o="urn:schemas-microsoft-com:office:office" xmlns:oel="http://schemas.microsoft.com/office/2019/extlst" xmlns:r="http://schemas.openxmlformats.org/officeDocument/2006/relationships" xmlns:m="http://schemas.openxmlformats.org/officeDocument/2006/math" xmlns:v="urn:schemas-microsoft-com:vml" xmlns:wp14="http://schemas.microsoft.com/office/word/2010/wordprocessingDrawing" xmlns:wp="http://schemas.openxmlformats.org/drawingml/2006/wordprocessingDrawing" xmlns:w10="urn:schemas-microsoft-com:office:word" xmlns:w="http://schemas.openxmlformats.org/wordprocessingml/2006/main" xmlns:w14="http://schemas.microsoft.com/office/word/2010/wordml" xmlns:w15="http://schemas.microsoft.com/office/word/2012/wordml" xmlns:w16cex="http://schemas.microsoft.com/office/word/2018/wordml/cex" xmlns:w16cid="http://schemas.microsoft.com/office/word/2016/wordml/cid" xmlns:w16="http://schemas.microsoft.com/office/word/2018/wordml" xmlns:w16sdtdh="http://schemas.microsoft.com/office/word/2020/wordml/sdtdatahash" xmlns:w16se="http://schemas.microsoft.com/office/word/2015/wordml/symex" xmlns:wpg="http://schemas.microsoft.com/office/word/2010/wordprocessingGroup" xmlns:wpi="http://schemas.microsoft.com/office/word/2010/wordprocessingInk" xmlns:wne="http://schemas.microsoft.com/office/word/2006/wordml" xmlns:wps="http://schemas.microsoft.com/office/word/2010/wordprocessingShape" mc:Ignorable="w14 w15 w16se w16cid w16 w16cex w16sdtdh wp14">
   <w:abstractNum w:abstractNumId="0" w15:restartNumberingAfterBreak="0">
     <w:nsid w:val="020F18CE"/>
     <w:multiLevelType w:val="hybridMultilevel"/>
@@ -2478,19 +2103,19 @@
       </w:rPr>
     </w:lvl>
   </w:abstractNum>
-  <w:num w:numId="1">
+  <w:num w:numId="1" w16cid:durableId="852841430">
     <w:abstractNumId w:val="7"/>
   </w:num>
-  <w:num w:numId="2">
+  <w:num w:numId="2" w16cid:durableId="398941631">
     <w:abstractNumId w:val="0"/>
   </w:num>
-  <w:num w:numId="3">
+  <w:num w:numId="3" w16cid:durableId="41488913">
     <w:abstractNumId w:val="1"/>
   </w:num>
-  <w:num w:numId="4">
+  <w:num w:numId="4" w16cid:durableId="143855690">
     <w:abstractNumId w:val="3"/>
   </w:num>
-  <w:num w:numId="5">
+  <w:num w:numId="5" w16cid:durableId="1258249989">
     <w:abstractNumId w:val="7"/>
     <w:lvlOverride w:ilvl="0">
       <w:startOverride w:val="1"/>
@@ -2520,19 +2145,19 @@
       <w:startOverride w:val="1"/>
     </w:lvlOverride>
   </w:num>
-  <w:num w:numId="6">
+  <w:num w:numId="6" w16cid:durableId="1016227563">
     <w:abstractNumId w:val="4"/>
   </w:num>
-  <w:num w:numId="7">
+  <w:num w:numId="7" w16cid:durableId="933901967">
     <w:abstractNumId w:val="6"/>
   </w:num>
-  <w:num w:numId="8">
+  <w:num w:numId="8" w16cid:durableId="2036300748">
     <w:abstractNumId w:val="8"/>
   </w:num>
-  <w:num w:numId="9">
+  <w:num w:numId="9" w16cid:durableId="1588031957">
     <w:abstractNumId w:val="5"/>
   </w:num>
-  <w:num w:numId="10">
+  <w:num w:numId="10" w16cid:durableId="1768963907">
     <w:abstractNumId w:val="2"/>
   </w:num>
   <w:numIdMacAtCleanup w:val="8"/>
@@ -4335,7 +3960,7 @@
 </file>
 
 <file path=word/glossary/document.xml><?xml version="1.0" encoding="utf-8"?>
-<w:glossaryDocument xmlns:wpc="http://schemas.microsoft.com/office/word/2010/wordprocessingCanvas" xmlns:cx="http://schemas.microsoft.com/office/drawing/2014/chartex" xmlns:cx1="http://schemas.microsoft.com/office/drawing/2015/9/8/chartex" xmlns:cx2="http://schemas.microsoft.com/office/drawing/2015/10/21/chartex" xmlns:cx3="http://schemas.microsoft.com/office/drawing/2016/5/9/chartex" xmlns:cx4="http://schemas.microsoft.com/office/drawing/2016/5/10/chartex" xmlns:cx5="http://schemas.microsoft.com/office/drawing/2016/5/11/chartex" xmlns:cx6="http://schemas.microsoft.com/office/drawing/2016/5/12/chartex" xmlns:cx7="http://schemas.microsoft.com/office/drawing/2016/5/13/chartex" xmlns:cx8="http://schemas.microsoft.com/office/drawing/2016/5/14/chartex" xmlns:mc="http://schemas.openxmlformats.org/markup-compatibility/2006" xmlns:aink="http://schemas.microsoft.com/office/drawing/2016/ink" xmlns:am3d="http://schemas.microsoft.com/office/drawing/2017/model3d" xmlns:o="urn:schemas-microsoft-com:office:office" xmlns:r="http://schemas.openxmlformats.org/officeDocument/2006/relationships" xmlns:m="http://schemas.openxmlformats.org/officeDocument/2006/math" xmlns:v="urn:schemas-microsoft-com:vml" xmlns:wp14="http://schemas.microsoft.com/office/word/2010/wordprocessingDrawing" xmlns:wp="http://schemas.openxmlformats.org/drawingml/2006/wordprocessingDrawing" xmlns:w10="urn:schemas-microsoft-com:office:word" xmlns:w="http://schemas.openxmlformats.org/wordprocessingml/2006/main" xmlns:w14="http://schemas.microsoft.com/office/word/2010/wordml" xmlns:w15="http://schemas.microsoft.com/office/word/2012/wordml" xmlns:w16cex="http://schemas.microsoft.com/office/word/2018/wordml/cex" xmlns:w16cid="http://schemas.microsoft.com/office/word/2016/wordml/cid" xmlns:w16="http://schemas.microsoft.com/office/word/2018/wordml" xmlns:w16sdtdh="http://schemas.microsoft.com/office/word/2020/wordml/sdtdatahash" xmlns:w16se="http://schemas.microsoft.com/office/word/2015/wordml/symex" xmlns:wpg="http://schemas.microsoft.com/office/word/2010/wordprocessingGroup" xmlns:wpi="http://schemas.microsoft.com/office/word/2010/wordprocessingInk" xmlns:wne="http://schemas.microsoft.com/office/word/2006/wordml" xmlns:wps="http://schemas.microsoft.com/office/word/2010/wordprocessingShape" mc:Ignorable="w14 w15 w16se w16cid w16 w16cex w16sdtdh wp14">
+<w:glossaryDocument xmlns:wpc="http://schemas.microsoft.com/office/word/2010/wordprocessingCanvas" xmlns:cx="http://schemas.microsoft.com/office/drawing/2014/chartex" xmlns:cx1="http://schemas.microsoft.com/office/drawing/2015/9/8/chartex" xmlns:cx2="http://schemas.microsoft.com/office/drawing/2015/10/21/chartex" xmlns:cx3="http://schemas.microsoft.com/office/drawing/2016/5/9/chartex" xmlns:cx4="http://schemas.microsoft.com/office/drawing/2016/5/10/chartex" xmlns:cx5="http://schemas.microsoft.com/office/drawing/2016/5/11/chartex" xmlns:cx6="http://schemas.microsoft.com/office/drawing/2016/5/12/chartex" xmlns:cx7="http://schemas.microsoft.com/office/drawing/2016/5/13/chartex" xmlns:cx8="http://schemas.microsoft.com/office/drawing/2016/5/14/chartex" xmlns:mc="http://schemas.openxmlformats.org/markup-compatibility/2006" xmlns:aink="http://schemas.microsoft.com/office/drawing/2016/ink" xmlns:am3d="http://schemas.microsoft.com/office/drawing/2017/model3d" xmlns:o="urn:schemas-microsoft-com:office:office" xmlns:oel="http://schemas.microsoft.com/office/2019/extlst" xmlns:r="http://schemas.openxmlformats.org/officeDocument/2006/relationships" xmlns:m="http://schemas.openxmlformats.org/officeDocument/2006/math" xmlns:v="urn:schemas-microsoft-com:vml" xmlns:wp14="http://schemas.microsoft.com/office/word/2010/wordprocessingDrawing" xmlns:wp="http://schemas.openxmlformats.org/drawingml/2006/wordprocessingDrawing" xmlns:w10="urn:schemas-microsoft-com:office:word" xmlns:w="http://schemas.openxmlformats.org/wordprocessingml/2006/main" xmlns:w14="http://schemas.microsoft.com/office/word/2010/wordml" xmlns:w15="http://schemas.microsoft.com/office/word/2012/wordml" xmlns:w16cex="http://schemas.microsoft.com/office/word/2018/wordml/cex" xmlns:w16cid="http://schemas.microsoft.com/office/word/2016/wordml/cid" xmlns:w16="http://schemas.microsoft.com/office/word/2018/wordml" xmlns:w16sdtdh="http://schemas.microsoft.com/office/word/2020/wordml/sdtdatahash" xmlns:w16se="http://schemas.microsoft.com/office/word/2015/wordml/symex" xmlns:wpg="http://schemas.microsoft.com/office/word/2010/wordprocessingGroup" xmlns:wpi="http://schemas.microsoft.com/office/word/2010/wordprocessingInk" xmlns:wne="http://schemas.microsoft.com/office/word/2006/wordml" xmlns:wps="http://schemas.microsoft.com/office/word/2010/wordprocessingShape" mc:Ignorable="w14 w15 w16se w16cid w16 w16cex w16sdtdh wp14">
   <w:docParts>
     <w:docPart>
       <w:docPartPr>
@@ -4401,14 +4026,14 @@
     <w:charset w:val="00"/>
     <w:family w:val="roman"/>
     <w:pitch w:val="variable"/>
-    <w:sig w:usb0="E0002EFF" w:usb1="C000785B" w:usb2="00000009" w:usb3="00000000" w:csb0="000001FF" w:csb1="00000000"/>
+    <w:sig w:usb0="E0002EFF" w:usb1="C0007843" w:usb2="00000009" w:usb3="00000000" w:csb0="000001FF" w:csb1="00000000"/>
   </w:font>
   <w:font w:name="Courier New">
     <w:panose1 w:val="02070309020205020404"/>
     <w:charset w:val="00"/>
     <w:family w:val="modern"/>
     <w:pitch w:val="fixed"/>
-    <w:sig w:usb0="E0002EFF" w:usb1="C0007843" w:usb2="00000009" w:usb3="00000000" w:csb0="000001FF" w:csb1="00000000"/>
+    <w:sig w:usb0="E0002AFF" w:usb1="C0007843" w:usb2="00000009" w:usb3="00000000" w:csb0="000001FF" w:csb1="00000000"/>
   </w:font>
   <w:font w:name="Wingdings">
     <w:panose1 w:val="05000000000000000000"/>
@@ -4422,14 +4047,14 @@
     <w:charset w:val="00"/>
     <w:family w:val="swiss"/>
     <w:pitch w:val="variable"/>
-    <w:sig w:usb0="E4002EFF" w:usb1="C000247B" w:usb2="00000009" w:usb3="00000000" w:csb0="000001FF" w:csb1="00000000"/>
+    <w:sig w:usb0="E00002FF" w:usb1="4000ACFF" w:usb2="00000001" w:usb3="00000000" w:csb0="0000019F" w:csb1="00000000"/>
   </w:font>
   <w:font w:name="Cambria">
     <w:panose1 w:val="02040503050406030204"/>
     <w:charset w:val="00"/>
     <w:family w:val="roman"/>
     <w:pitch w:val="variable"/>
-    <w:sig w:usb0="E00006FF" w:usb1="420024FF" w:usb2="02000000" w:usb3="00000000" w:csb0="0000019F" w:csb1="00000000"/>
+    <w:sig w:usb0="E00002FF" w:usb1="400004FF" w:usb2="00000000" w:usb3="00000000" w:csb0="0000019F" w:csb1="00000000"/>
   </w:font>
   <w:font w:name="Tahoma">
     <w:panose1 w:val="020B0604030504040204"/>
@@ -4443,7 +4068,7 @@
     <w:charset w:val="00"/>
     <w:family w:val="swiss"/>
     <w:pitch w:val="variable"/>
-    <w:sig w:usb0="E4002EFF" w:usb1="C000247B" w:usb2="00000009" w:usb3="00000000" w:csb0="000001FF" w:csb1="00000000"/>
+    <w:sig w:usb0="A00002EF" w:usb1="4000207B" w:usb2="00000000" w:usb3="00000000" w:csb0="0000019F" w:csb1="00000000"/>
   </w:font>
 </w:fonts>
 </file>
@@ -4516,6 +4141,7 @@
     <w:rsid w:val="00C15F22"/>
     <w:rsid w:val="00C726AB"/>
     <w:rsid w:val="00CE4249"/>
+    <w:rsid w:val="00D02E5D"/>
     <w:rsid w:val="00D713C4"/>
     <w:rsid w:val="00E131A3"/>
     <w:rsid w:val="00E223FA"/>
@@ -5274,10 +4900,6 @@
 </file>
 
 <file path=customXml/item1.xml><?xml version="1.0" encoding="utf-8"?>
-<b:Sources xmlns:b="http://schemas.openxmlformats.org/officeDocument/2006/bibliography" xmlns="http://schemas.openxmlformats.org/officeDocument/2006/bibliography" SelectedStyle="\APA.XSL" StyleName="APA"/>
-</file>
-
-<file path=customXml/item2.xml><?xml version="1.0" encoding="utf-8"?>
 <ct:contentTypeSchema xmlns:ct="http://schemas.microsoft.com/office/2006/metadata/contentType" xmlns:ma="http://schemas.microsoft.com/office/2006/metadata/properties/metaAttributes" ct:_="" ma:_="" ma:contentTypeName="Documento" ma:contentTypeID="0x01010067C31446F65C984F9D775B57FC807A79" ma:contentTypeVersion="2" ma:contentTypeDescription="Crear nuevo documento." ma:contentTypeScope="" ma:versionID="4bdb3ff2c527a3a01d6a038e06f5d6ee">
   <xsd:schema xmlns:xsd="http://www.w3.org/2001/XMLSchema" xmlns:xs="http://www.w3.org/2001/XMLSchema" xmlns:p="http://schemas.microsoft.com/office/2006/metadata/properties" xmlns:ns2="2149f57a-7d45-4908-b444-4493fc017c7f" targetNamespace="http://schemas.microsoft.com/office/2006/metadata/properties" ma:root="true" ma:fieldsID="2d435088b2ed901717f626b716279028" ns2:_="">
     <xsd:import namespace="2149f57a-7d45-4908-b444-4493fc017c7f"/>
@@ -5409,7 +5031,17 @@
 </ct:contentTypeSchema>
 </file>
 
+<file path=customXml/item2.xml><?xml version="1.0" encoding="utf-8"?>
+<b:Sources xmlns:b="http://schemas.openxmlformats.org/officeDocument/2006/bibliography" xmlns="http://schemas.openxmlformats.org/officeDocument/2006/bibliography" SelectedStyle="\APA.XSL" StyleName="APA"/>
+</file>
+
 <file path=customXml/item3.xml><?xml version="1.0" encoding="utf-8"?>
+<p:properties xmlns:p="http://schemas.microsoft.com/office/2006/metadata/properties" xmlns:xsi="http://www.w3.org/2001/XMLSchema-instance" xmlns:pc="http://schemas.microsoft.com/office/infopath/2007/PartnerControls">
+  <documentManagement/>
+</p:properties>
+</file>
+
+<file path=customXml/item4.xml><?xml version="1.0" encoding="utf-8"?>
 <?mso-contentType ?>
 <FormTemplates xmlns="http://schemas.microsoft.com/sharepoint/v3/contenttype/forms">
   <Display>DocumentLibraryForm</Display>
@@ -5418,21 +5050,7 @@
 </FormTemplates>
 </file>
 
-<file path=customXml/item4.xml><?xml version="1.0" encoding="utf-8"?>
-<p:properties xmlns:p="http://schemas.microsoft.com/office/2006/metadata/properties" xmlns:xsi="http://www.w3.org/2001/XMLSchema-instance" xmlns:pc="http://schemas.microsoft.com/office/infopath/2007/PartnerControls">
-  <documentManagement/>
-</p:properties>
-</file>
-
 <file path=customXml/itemProps1.xml><?xml version="1.0" encoding="utf-8"?>
-<ds:datastoreItem xmlns:ds="http://schemas.openxmlformats.org/officeDocument/2006/customXml" ds:itemID="{19DDF6A6-070A-4076-829C-4B198EAC4C9C}">
-  <ds:schemaRefs>
-    <ds:schemaRef ds:uri="http://schemas.openxmlformats.org/officeDocument/2006/bibliography"/>
-  </ds:schemaRefs>
-</ds:datastoreItem>
-</file>
-
-<file path=customXml/itemProps2.xml><?xml version="1.0" encoding="utf-8"?>
 <ds:datastoreItem xmlns:ds="http://schemas.openxmlformats.org/officeDocument/2006/customXml" ds:itemID="{C0E86D92-5CCB-4A98-9698-3E3B59792D87}">
   <ds:schemaRefs>
     <ds:schemaRef ds:uri="http://schemas.microsoft.com/office/2006/metadata/contentType"/>
@@ -5450,19 +5068,27 @@
 </ds:datastoreItem>
 </file>
 
-<file path=customXml/itemProps3.xml><?xml version="1.0" encoding="utf-8"?>
-<ds:datastoreItem xmlns:ds="http://schemas.openxmlformats.org/officeDocument/2006/customXml" ds:itemID="{DA512237-5E22-4F17-9930-27F5B43E8D94}">
+<file path=customXml/itemProps2.xml><?xml version="1.0" encoding="utf-8"?>
+<ds:datastoreItem xmlns:ds="http://schemas.openxmlformats.org/officeDocument/2006/customXml" ds:itemID="{19DDF6A6-070A-4076-829C-4B198EAC4C9C}">
   <ds:schemaRefs>
-    <ds:schemaRef ds:uri="http://schemas.microsoft.com/sharepoint/v3/contenttype/forms"/>
+    <ds:schemaRef ds:uri="http://schemas.openxmlformats.org/officeDocument/2006/bibliography"/>
   </ds:schemaRefs>
 </ds:datastoreItem>
 </file>
 
-<file path=customXml/itemProps4.xml><?xml version="1.0" encoding="utf-8"?>
+<file path=customXml/itemProps3.xml><?xml version="1.0" encoding="utf-8"?>
 <ds:datastoreItem xmlns:ds="http://schemas.openxmlformats.org/officeDocument/2006/customXml" ds:itemID="{421A8F88-1CC0-45BB-B3EA-97371C0AD9B5}">
   <ds:schemaRefs>
     <ds:schemaRef ds:uri="http://schemas.microsoft.com/office/2006/metadata/properties"/>
     <ds:schemaRef ds:uri="http://schemas.microsoft.com/office/infopath/2007/PartnerControls"/>
   </ds:schemaRefs>
 </ds:datastoreItem>
+</file>
+
+<file path=customXml/itemProps4.xml><?xml version="1.0" encoding="utf-8"?>
+<ds:datastoreItem xmlns:ds="http://schemas.openxmlformats.org/officeDocument/2006/customXml" ds:itemID="{DA512237-5E22-4F17-9930-27F5B43E8D94}">
+  <ds:schemaRefs>
+    <ds:schemaRef ds:uri="http://schemas.microsoft.com/sharepoint/v3/contenttype/forms"/>
+  </ds:schemaRefs>
+</ds:datastoreItem>
 </file>
</xml_diff>